<commit_message>
provide desription for the testlog
</commit_message>
<xml_diff>
--- a/test_log/testLog.docx
+++ b/test_log/testLog.docx
@@ -1,65 +1,76 @@
 
 <file path=word/document.xml><?xml version="1.0" encoding="utf-8"?>
-<w:document xmlns:wpc="http://schemas.microsoft.com/office/word/2010/wordprocessingCanvas" xmlns:mc="http://schemas.openxmlformats.org/markup-compatibility/2006" xmlns:o="urn:schemas-microsoft-com:office:office" xmlns:r="http://schemas.openxmlformats.org/officeDocument/2006/relationships" xmlns:m="http://schemas.openxmlformats.org/officeDocument/2006/math" xmlns:v="urn:schemas-microsoft-com:vml" xmlns:wp14="http://schemas.microsoft.com/office/word/2010/wordprocessingDrawing" xmlns:wp="http://schemas.openxmlformats.org/drawingml/2006/wordprocessingDrawing" xmlns:w10="urn:schemas-microsoft-com:office:word" xmlns:w="http://schemas.openxmlformats.org/wordprocessingml/2006/main" xmlns:w14="http://schemas.microsoft.com/office/word/2010/wordml" xmlns:w15="http://schemas.microsoft.com/office/word/2012/wordml" xmlns:wpg="http://schemas.microsoft.com/office/word/2010/wordprocessingGroup" xmlns:wpi="http://schemas.microsoft.com/office/word/2010/wordprocessingInk" xmlns:wne="http://schemas.microsoft.com/office/word/2006/wordml" xmlns:wps="http://schemas.microsoft.com/office/word/2010/wordprocessingShape" mc:Ignorable="w14 w15 wp14">
+<w:document xmlns:o="urn:schemas-microsoft-com:office:office" xmlns:r="http://schemas.openxmlformats.org/officeDocument/2006/relationships" xmlns:v="urn:schemas-microsoft-com:vml" xmlns:w="http://schemas.openxmlformats.org/wordprocessingml/2006/main" xmlns:w10="urn:schemas-microsoft-com:office:word" xmlns:wp="http://schemas.openxmlformats.org/drawingml/2006/wordprocessingDrawing" xmlns:wps="http://schemas.microsoft.com/office/word/2010/wordprocessingShape" xmlns:wpg="http://schemas.microsoft.com/office/word/2010/wordprocessingGroup" xmlns:mc="http://schemas.openxmlformats.org/markup-compatibility/2006" xmlns:wp14="http://schemas.microsoft.com/office/word/2010/wordprocessingDrawing" xmlns:w14="http://schemas.microsoft.com/office/word/2010/wordml" mc:Ignorable="w14 wp14">
   <w:body>
     <w:p>
       <w:pPr>
         <w:pStyle w:val="Standard"/>
+        <w:rPr/>
       </w:pPr>
       <w:bookmarkStart w:id="0" w:name="_GoBack"/>
       <w:bookmarkEnd w:id="0"/>
       <w:r>
+        <w:rPr/>
         <w:t>Test Log</w:t>
       </w:r>
     </w:p>
     <w:p>
       <w:pPr>
         <w:pStyle w:val="Standard"/>
+        <w:rPr/>
       </w:pPr>
+      <w:r>
+        <w:rPr/>
+      </w:r>
     </w:p>
     <w:tbl>
       <w:tblPr>
         <w:tblW w:w="9638" w:type="dxa"/>
-        <w:tblLayout w:type="fixed"/>
+        <w:jc w:val="left"/>
+        <w:tblInd w:w="45" w:type="dxa"/>
+        <w:tblBorders>
+          <w:top w:val="single" w:sz="2" w:space="0" w:color="000001"/>
+          <w:left w:val="single" w:sz="2" w:space="0" w:color="000001"/>
+          <w:bottom w:val="single" w:sz="2" w:space="0" w:color="000001"/>
+          <w:insideH w:val="single" w:sz="2" w:space="0" w:color="000001"/>
+        </w:tblBorders>
         <w:tblCellMar>
-          <w:left w:w="10" w:type="dxa"/>
-          <w:right w:w="10" w:type="dxa"/>
+          <w:top w:w="55" w:type="dxa"/>
+          <w:left w:w="52" w:type="dxa"/>
+          <w:bottom w:w="55" w:type="dxa"/>
+          <w:right w:w="55" w:type="dxa"/>
         </w:tblCellMar>
-        <w:tblLook w:val="04A0" w:firstRow="1" w:lastRow="0" w:firstColumn="1" w:lastColumn="0" w:noHBand="0" w:noVBand="1"/>
+        <w:tblLook w:val="04a0" w:noVBand="1" w:noHBand="0" w:lastColumn="0" w:firstColumn="1" w:lastRow="0" w:firstRow="1"/>
       </w:tblPr>
       <w:tblGrid>
         <w:gridCol w:w="2410"/>
         <w:gridCol w:w="2410"/>
         <w:gridCol w:w="2409"/>
-        <w:gridCol w:w="2409"/>
+        <w:gridCol w:w="2408"/>
       </w:tblGrid>
       <w:tr>
-        <w:tblPrEx>
-          <w:tblCellMar>
-            <w:top w:w="0" w:type="dxa"/>
-            <w:bottom w:w="0" w:type="dxa"/>
-          </w:tblCellMar>
-        </w:tblPrEx>
+        <w:trPr/>
         <w:tc>
           <w:tcPr>
             <w:tcW w:w="2410" w:type="dxa"/>
             <w:tcBorders>
-              <w:top w:val="single" w:sz="2" w:space="0" w:color="000000"/>
-              <w:left w:val="single" w:sz="2" w:space="0" w:color="000000"/>
-              <w:bottom w:val="single" w:sz="2" w:space="0" w:color="000000"/>
+              <w:top w:val="single" w:sz="2" w:space="0" w:color="000001"/>
+              <w:left w:val="single" w:sz="2" w:space="0" w:color="000001"/>
+              <w:bottom w:val="single" w:sz="2" w:space="0" w:color="000001"/>
+              <w:insideH w:val="single" w:sz="2" w:space="0" w:color="000001"/>
             </w:tcBorders>
+            <w:shd w:fill="auto" w:val="clear"/>
             <w:tcMar>
-              <w:top w:w="55" w:type="dxa"/>
-              <w:left w:w="55" w:type="dxa"/>
-              <w:bottom w:w="55" w:type="dxa"/>
-              <w:right w:w="55" w:type="dxa"/>
+              <w:left w:w="52" w:type="dxa"/>
             </w:tcMar>
           </w:tcPr>
           <w:p>
             <w:pPr>
               <w:pStyle w:val="TableContents"/>
+              <w:rPr/>
             </w:pPr>
             <w:r>
+              <w:rPr/>
               <w:t>Test ID</w:t>
             </w:r>
           </w:p>
@@ -68,23 +79,111 @@
           <w:tcPr>
             <w:tcW w:w="2410" w:type="dxa"/>
             <w:tcBorders>
-              <w:top w:val="single" w:sz="2" w:space="0" w:color="000000"/>
-              <w:left w:val="single" w:sz="2" w:space="0" w:color="000000"/>
-              <w:bottom w:val="single" w:sz="2" w:space="0" w:color="000000"/>
+              <w:top w:val="single" w:sz="2" w:space="0" w:color="000001"/>
+              <w:left w:val="single" w:sz="2" w:space="0" w:color="000001"/>
+              <w:bottom w:val="single" w:sz="2" w:space="0" w:color="000001"/>
+              <w:insideH w:val="single" w:sz="2" w:space="0" w:color="000001"/>
             </w:tcBorders>
+            <w:shd w:fill="auto" w:val="clear"/>
             <w:tcMar>
-              <w:top w:w="55" w:type="dxa"/>
-              <w:left w:w="55" w:type="dxa"/>
-              <w:bottom w:w="55" w:type="dxa"/>
-              <w:right w:w="55" w:type="dxa"/>
+              <w:left w:w="52" w:type="dxa"/>
             </w:tcMar>
           </w:tcPr>
           <w:p>
             <w:pPr>
               <w:pStyle w:val="TableContents"/>
+              <w:rPr/>
             </w:pPr>
             <w:r>
+              <w:rPr/>
               <w:t>PASS(P)/FAIL(F)</w:t>
+            </w:r>
+          </w:p>
+        </w:tc>
+        <w:tc>
+          <w:tcPr>
+            <w:tcW w:w="2409" w:type="dxa"/>
+            <w:tcBorders>
+              <w:top w:val="single" w:sz="2" w:space="0" w:color="000001"/>
+              <w:left w:val="single" w:sz="2" w:space="0" w:color="000001"/>
+              <w:bottom w:val="single" w:sz="2" w:space="0" w:color="000001"/>
+              <w:insideH w:val="single" w:sz="2" w:space="0" w:color="000001"/>
+            </w:tcBorders>
+            <w:shd w:fill="auto" w:val="clear"/>
+            <w:tcMar>
+              <w:left w:w="52" w:type="dxa"/>
+            </w:tcMar>
+          </w:tcPr>
+          <w:p>
+            <w:pPr>
+              <w:pStyle w:val="TableContents"/>
+              <w:rPr/>
+            </w:pPr>
+            <w:r>
+              <w:rPr/>
+              <w:t>Fail Description</w:t>
+            </w:r>
+          </w:p>
+        </w:tc>
+        <w:tc>
+          <w:tcPr>
+            <w:tcW w:w="2408" w:type="dxa"/>
+            <w:tcBorders>
+              <w:top w:val="single" w:sz="2" w:space="0" w:color="000001"/>
+              <w:left w:val="single" w:sz="2" w:space="0" w:color="000001"/>
+              <w:bottom w:val="single" w:sz="2" w:space="0" w:color="000001"/>
+              <w:right w:val="single" w:sz="2" w:space="0" w:color="000001"/>
+              <w:insideH w:val="single" w:sz="2" w:space="0" w:color="000001"/>
+              <w:insideV w:val="single" w:sz="2" w:space="0" w:color="000001"/>
+            </w:tcBorders>
+            <w:shd w:fill="auto" w:val="clear"/>
+            <w:tcMar>
+              <w:left w:w="52" w:type="dxa"/>
+            </w:tcMar>
+          </w:tcPr>
+          <w:p>
+            <w:pPr>
+              <w:pStyle w:val="TableContents"/>
+              <w:rPr/>
+            </w:pPr>
+            <w:r>
+              <w:rPr/>
+              <w:t>CCF/issue#</w:t>
+            </w:r>
+          </w:p>
+        </w:tc>
+      </w:tr>
+      <w:tr>
+        <w:trPr/>
+        <w:tc>
+          <w:tcPr>
+            <w:tcW w:w="2410" w:type="dxa"/>
+            <w:tcBorders>
+              <w:left w:val="single" w:sz="2" w:space="0" w:color="000001"/>
+              <w:bottom w:val="single" w:sz="2" w:space="0" w:color="000001"/>
+              <w:insideH w:val="single" w:sz="2" w:space="0" w:color="000001"/>
+            </w:tcBorders>
+            <w:shd w:fill="auto" w:val="clear"/>
+            <w:tcMar>
+              <w:left w:w="52" w:type="dxa"/>
+            </w:tcMar>
+          </w:tcPr>
+          <w:p>
+            <w:pPr>
+              <w:pStyle w:val="TableContents"/>
+              <w:rPr/>
+            </w:pPr>
+            <w:r>
+              <w:rPr/>
+              <w:t xml:space="preserve">T1 </w:t>
+            </w:r>
+            <w:r>
+              <w:rPr/>
+              <w:t>(test reference)</w:t>
+            </w:r>
+            <w:r>
+              <w:rPr/>
+              <w:t xml:space="preserve"> </w:t>
             </w:r>
           </w:p>
         </w:tc>
@@ -92,141 +191,74 @@
           <w:tcPr>
             <w:tcW w:w="2410" w:type="dxa"/>
             <w:tcBorders>
-              <w:top w:val="single" w:sz="2" w:space="0" w:color="000000"/>
-              <w:left w:val="single" w:sz="2" w:space="0" w:color="000000"/>
-              <w:bottom w:val="single" w:sz="2" w:space="0" w:color="000000"/>
+              <w:left w:val="single" w:sz="2" w:space="0" w:color="000001"/>
+              <w:bottom w:val="single" w:sz="2" w:space="0" w:color="000001"/>
+              <w:insideH w:val="single" w:sz="2" w:space="0" w:color="000001"/>
             </w:tcBorders>
+            <w:shd w:fill="auto" w:val="clear"/>
             <w:tcMar>
-              <w:top w:w="55" w:type="dxa"/>
-              <w:left w:w="55" w:type="dxa"/>
-              <w:bottom w:w="55" w:type="dxa"/>
-              <w:right w:w="55" w:type="dxa"/>
+              <w:left w:w="52" w:type="dxa"/>
             </w:tcMar>
           </w:tcPr>
           <w:p>
             <w:pPr>
               <w:pStyle w:val="TableContents"/>
+              <w:rPr/>
             </w:pPr>
             <w:r>
-              <w:t>Fail Description</w:t>
+              <w:rPr/>
+              <w:t>P if pass / F if fails the test</w:t>
             </w:r>
           </w:p>
         </w:tc>
         <w:tc>
           <w:tcPr>
-            <w:tcW w:w="2410" w:type="dxa"/>
+            <w:tcW w:w="2409" w:type="dxa"/>
             <w:tcBorders>
-              <w:top w:val="single" w:sz="2" w:space="0" w:color="000000"/>
-              <w:left w:val="single" w:sz="2" w:space="0" w:color="000000"/>
-              <w:bottom w:val="single" w:sz="2" w:space="0" w:color="000000"/>
-              <w:right w:val="single" w:sz="2" w:space="0" w:color="000000"/>
+              <w:left w:val="single" w:sz="2" w:space="0" w:color="000001"/>
+              <w:bottom w:val="single" w:sz="2" w:space="0" w:color="000001"/>
+              <w:insideH w:val="single" w:sz="2" w:space="0" w:color="000001"/>
             </w:tcBorders>
+            <w:shd w:fill="auto" w:val="clear"/>
             <w:tcMar>
-              <w:top w:w="55" w:type="dxa"/>
-              <w:left w:w="55" w:type="dxa"/>
-              <w:bottom w:w="55" w:type="dxa"/>
-              <w:right w:w="55" w:type="dxa"/>
+              <w:left w:w="52" w:type="dxa"/>
             </w:tcMar>
           </w:tcPr>
           <w:p>
             <w:pPr>
               <w:pStyle w:val="TableContents"/>
+              <w:rPr/>
             </w:pPr>
             <w:r>
-              <w:t>CCF/issue#</w:t>
+              <w:rPr/>
+              <w:t>Why it failed the test</w:t>
             </w:r>
           </w:p>
         </w:tc>
-      </w:tr>
-      <w:tr>
-        <w:tblPrEx>
-          <w:tblCellMar>
-            <w:top w:w="0" w:type="dxa"/>
-            <w:bottom w:w="0" w:type="dxa"/>
-          </w:tblCellMar>
-        </w:tblPrEx>
         <w:tc>
           <w:tcPr>
-            <w:tcW w:w="2410" w:type="dxa"/>
+            <w:tcW w:w="2408" w:type="dxa"/>
             <w:tcBorders>
-              <w:left w:val="single" w:sz="2" w:space="0" w:color="000000"/>
-              <w:bottom w:val="single" w:sz="2" w:space="0" w:color="000000"/>
+              <w:left w:val="single" w:sz="2" w:space="0" w:color="000001"/>
+              <w:bottom w:val="single" w:sz="2" w:space="0" w:color="000001"/>
+              <w:right w:val="single" w:sz="2" w:space="0" w:color="000001"/>
+              <w:insideH w:val="single" w:sz="2" w:space="0" w:color="000001"/>
+              <w:insideV w:val="single" w:sz="2" w:space="0" w:color="000001"/>
             </w:tcBorders>
+            <w:shd w:fill="auto" w:val="clear"/>
             <w:tcMar>
-              <w:top w:w="55" w:type="dxa"/>
-              <w:left w:w="55" w:type="dxa"/>
-              <w:bottom w:w="55" w:type="dxa"/>
-              <w:right w:w="55" w:type="dxa"/>
+              <w:left w:w="52" w:type="dxa"/>
             </w:tcMar>
           </w:tcPr>
           <w:p>
             <w:pPr>
               <w:pStyle w:val="TableContents"/>
+              <w:rPr/>
             </w:pPr>
             <w:r>
-              <w:t>T1</w:t>
+              <w:rPr/>
+              <w:t>?</w:t>
             </w:r>
-          </w:p>
-        </w:tc>
-        <w:tc>
-          <w:tcPr>
-            <w:tcW w:w="2410" w:type="dxa"/>
-            <w:tcBorders>
-              <w:left w:val="single" w:sz="2" w:space="0" w:color="000000"/>
-              <w:bottom w:val="single" w:sz="2" w:space="0" w:color="000000"/>
-            </w:tcBorders>
-            <w:tcMar>
-              <w:top w:w="55" w:type="dxa"/>
-              <w:left w:w="55" w:type="dxa"/>
-              <w:bottom w:w="55" w:type="dxa"/>
-              <w:right w:w="55" w:type="dxa"/>
-            </w:tcMar>
-          </w:tcPr>
-          <w:p>
-            <w:pPr>
-              <w:pStyle w:val="TableContents"/>
-            </w:pPr>
-          </w:p>
-        </w:tc>
-        <w:tc>
-          <w:tcPr>
-            <w:tcW w:w="2410" w:type="dxa"/>
-            <w:tcBorders>
-              <w:left w:val="single" w:sz="2" w:space="0" w:color="000000"/>
-              <w:bottom w:val="single" w:sz="2" w:space="0" w:color="000000"/>
-            </w:tcBorders>
-            <w:tcMar>
-              <w:top w:w="55" w:type="dxa"/>
-              <w:left w:w="55" w:type="dxa"/>
-              <w:bottom w:w="55" w:type="dxa"/>
-              <w:right w:w="55" w:type="dxa"/>
-            </w:tcMar>
-          </w:tcPr>
-          <w:p>
-            <w:pPr>
-              <w:pStyle w:val="TableContents"/>
-            </w:pPr>
-          </w:p>
-        </w:tc>
-        <w:tc>
-          <w:tcPr>
-            <w:tcW w:w="2410" w:type="dxa"/>
-            <w:tcBorders>
-              <w:left w:val="single" w:sz="2" w:space="0" w:color="000000"/>
-              <w:bottom w:val="single" w:sz="2" w:space="0" w:color="000000"/>
-              <w:right w:val="single" w:sz="2" w:space="0" w:color="000000"/>
-            </w:tcBorders>
-            <w:tcMar>
-              <w:top w:w="55" w:type="dxa"/>
-              <w:left w:w="55" w:type="dxa"/>
-              <w:bottom w:w="55" w:type="dxa"/>
-              <w:right w:w="55" w:type="dxa"/>
-            </w:tcMar>
-          </w:tcPr>
-          <w:p>
-            <w:pPr>
-              <w:pStyle w:val="TableContents"/>
-            </w:pPr>
           </w:p>
         </w:tc>
       </w:tr>
@@ -234,65 +266,31 @@
     <w:p>
       <w:pPr>
         <w:pStyle w:val="Standard"/>
+        <w:rPr/>
       </w:pPr>
+      <w:r>
+        <w:rPr/>
+      </w:r>
     </w:p>
     <w:sectPr>
+      <w:type w:val="nextPage"/>
       <w:pgSz w:w="11906" w:h="16838"/>
-      <w:pgMar w:top="1134" w:right="1134" w:bottom="1134" w:left="1134" w:header="720" w:footer="720" w:gutter="0"/>
-      <w:cols w:space="720"/>
+      <w:pgMar w:left="1134" w:right="1134" w:header="0" w:top="1134" w:footer="0" w:bottom="1134" w:gutter="0"/>
+      <w:pgNumType w:fmt="decimal"/>
+      <w:formProt w:val="false"/>
+      <w:textDirection w:val="lrTb"/>
+      <w:docGrid w:type="default" w:linePitch="240" w:charSpace="4294961151"/>
     </w:sectPr>
   </w:body>
 </w:document>
 </file>
 
-<file path=word/endnotes.xml><?xml version="1.0" encoding="utf-8"?>
-<w:endnotes xmlns:wpc="http://schemas.microsoft.com/office/word/2010/wordprocessingCanvas" xmlns:mc="http://schemas.openxmlformats.org/markup-compatibility/2006" xmlns:o="urn:schemas-microsoft-com:office:office" xmlns:r="http://schemas.openxmlformats.org/officeDocument/2006/relationships" xmlns:m="http://schemas.openxmlformats.org/officeDocument/2006/math" xmlns:v="urn:schemas-microsoft-com:vml" xmlns:wp14="http://schemas.microsoft.com/office/word/2010/wordprocessingDrawing" xmlns:wp="http://schemas.openxmlformats.org/drawingml/2006/wordprocessingDrawing" xmlns:w10="urn:schemas-microsoft-com:office:word" xmlns:w="http://schemas.openxmlformats.org/wordprocessingml/2006/main" xmlns:w14="http://schemas.microsoft.com/office/word/2010/wordml" xmlns:w15="http://schemas.microsoft.com/office/word/2012/wordml" xmlns:wpg="http://schemas.microsoft.com/office/word/2010/wordprocessingGroup" xmlns:wpi="http://schemas.microsoft.com/office/word/2010/wordprocessingInk" xmlns:wne="http://schemas.microsoft.com/office/word/2006/wordml" xmlns:wps="http://schemas.microsoft.com/office/word/2010/wordprocessingShape" mc:Ignorable="w14 w15 wp14">
-  <w:endnote w:type="separator" w:id="-1">
-    <w:p>
-      <w:r>
-        <w:separator/>
-      </w:r>
-    </w:p>
-  </w:endnote>
-  <w:endnote w:type="continuationSeparator" w:id="0">
-    <w:p>
-      <w:r>
-        <w:continuationSeparator/>
-      </w:r>
-    </w:p>
-  </w:endnote>
-</w:endnotes>
-</file>
-
-<file path=word/footnotes.xml><?xml version="1.0" encoding="utf-8"?>
-<w:footnotes xmlns:wpc="http://schemas.microsoft.com/office/word/2010/wordprocessingCanvas" xmlns:mc="http://schemas.openxmlformats.org/markup-compatibility/2006" xmlns:o="urn:schemas-microsoft-com:office:office" xmlns:r="http://schemas.openxmlformats.org/officeDocument/2006/relationships" xmlns:m="http://schemas.openxmlformats.org/officeDocument/2006/math" xmlns:v="urn:schemas-microsoft-com:vml" xmlns:wp14="http://schemas.microsoft.com/office/word/2010/wordprocessingDrawing" xmlns:wp="http://schemas.openxmlformats.org/drawingml/2006/wordprocessingDrawing" xmlns:w10="urn:schemas-microsoft-com:office:word" xmlns:w="http://schemas.openxmlformats.org/wordprocessingml/2006/main" xmlns:w14="http://schemas.microsoft.com/office/word/2010/wordml" xmlns:w15="http://schemas.microsoft.com/office/word/2012/wordml" xmlns:wpg="http://schemas.microsoft.com/office/word/2010/wordprocessingGroup" xmlns:wpi="http://schemas.microsoft.com/office/word/2010/wordprocessingInk" xmlns:wne="http://schemas.microsoft.com/office/word/2006/wordml" xmlns:wps="http://schemas.microsoft.com/office/word/2010/wordprocessingShape" mc:Ignorable="w14 w15 wp14">
-  <w:footnote w:type="separator" w:id="-1">
-    <w:p>
-      <w:r>
-        <w:rPr>
-          <w:color w:val="000000"/>
-        </w:rPr>
-        <w:separator/>
-      </w:r>
-    </w:p>
-  </w:footnote>
-  <w:footnote w:type="continuationSeparator" w:id="0">
-    <w:p>
-      <w:r>
-        <w:continuationSeparator/>
-      </w:r>
-    </w:p>
-  </w:footnote>
-</w:footnotes>
-</file>
-
 <file path=word/styles.xml><?xml version="1.0" encoding="utf-8"?>
-<w:styles xmlns:mc="http://schemas.openxmlformats.org/markup-compatibility/2006" xmlns:r="http://schemas.openxmlformats.org/officeDocument/2006/relationships" xmlns:w="http://schemas.openxmlformats.org/wordprocessingml/2006/main" xmlns:w14="http://schemas.microsoft.com/office/word/2010/wordml" xmlns:w15="http://schemas.microsoft.com/office/word/2012/wordml" mc:Ignorable="w14 w15">
+<w:styles xmlns:w="http://schemas.openxmlformats.org/wordprocessingml/2006/main" xmlns:w14="http://schemas.microsoft.com/office/word/2010/wordml" xmlns:mc="http://schemas.openxmlformats.org/markup-compatibility/2006" mc:Ignorable="w14">
   <w:docDefaults>
     <w:rPrDefault>
       <w:rPr>
-        <w:rFonts w:ascii="Liberation Serif" w:eastAsia="Droid Sans Fallback" w:hAnsi="Liberation Serif" w:cs="FreeSans"/>
-        <w:kern w:val="3"/>
+        <w:rFonts w:ascii="Liberation Serif" w:hAnsi="Liberation Serif" w:eastAsia="Droid Sans Fallback" w:cs="FreeSans"/>
         <w:sz w:val="24"/>
         <w:szCs w:val="24"/>
         <w:lang w:val="en-GB" w:eastAsia="zh-CN" w:bidi="hi-IN"/>
@@ -300,9 +298,6 @@
     </w:rPrDefault>
     <w:pPrDefault>
       <w:pPr>
-        <w:widowControl w:val="0"/>
-        <w:suppressAutoHyphens/>
-        <w:autoSpaceDN w:val="0"/>
         <w:textAlignment w:val="baseline"/>
       </w:pPr>
     </w:pPrDefault>
@@ -310,14 +305,14 @@
   <w:latentStyles w:defLockedState="0" w:defUIPriority="99" w:defSemiHidden="0" w:defUnhideWhenUsed="0" w:defQFormat="0" w:count="371">
     <w:lsdException w:name="Normal" w:uiPriority="0" w:qFormat="1"/>
     <w:lsdException w:name="heading 1" w:uiPriority="9" w:qFormat="1"/>
-    <w:lsdException w:name="heading 2" w:semiHidden="1" w:uiPriority="9" w:unhideWhenUsed="1" w:qFormat="1"/>
-    <w:lsdException w:name="heading 3" w:semiHidden="1" w:uiPriority="9" w:unhideWhenUsed="1" w:qFormat="1"/>
-    <w:lsdException w:name="heading 4" w:semiHidden="1" w:uiPriority="9" w:unhideWhenUsed="1" w:qFormat="1"/>
-    <w:lsdException w:name="heading 5" w:semiHidden="1" w:uiPriority="9" w:unhideWhenUsed="1" w:qFormat="1"/>
-    <w:lsdException w:name="heading 6" w:semiHidden="1" w:uiPriority="9" w:unhideWhenUsed="1" w:qFormat="1"/>
-    <w:lsdException w:name="heading 7" w:semiHidden="1" w:uiPriority="9" w:unhideWhenUsed="1" w:qFormat="1"/>
-    <w:lsdException w:name="heading 8" w:semiHidden="1" w:uiPriority="9" w:unhideWhenUsed="1" w:qFormat="1"/>
-    <w:lsdException w:name="heading 9" w:semiHidden="1" w:uiPriority="9" w:unhideWhenUsed="1" w:qFormat="1"/>
+    <w:lsdException w:name="heading 2" w:uiPriority="9" w:semiHidden="1" w:unhideWhenUsed="1" w:qFormat="1"/>
+    <w:lsdException w:name="heading 3" w:uiPriority="9" w:semiHidden="1" w:unhideWhenUsed="1" w:qFormat="1"/>
+    <w:lsdException w:name="heading 4" w:uiPriority="9" w:semiHidden="1" w:unhideWhenUsed="1" w:qFormat="1"/>
+    <w:lsdException w:name="heading 5" w:uiPriority="9" w:semiHidden="1" w:unhideWhenUsed="1" w:qFormat="1"/>
+    <w:lsdException w:name="heading 6" w:uiPriority="9" w:semiHidden="1" w:unhideWhenUsed="1" w:qFormat="1"/>
+    <w:lsdException w:name="heading 7" w:uiPriority="9" w:semiHidden="1" w:unhideWhenUsed="1" w:qFormat="1"/>
+    <w:lsdException w:name="heading 8" w:uiPriority="9" w:semiHidden="1" w:unhideWhenUsed="1" w:qFormat="1"/>
+    <w:lsdException w:name="heading 9" w:uiPriority="9" w:semiHidden="1" w:unhideWhenUsed="1" w:qFormat="1"/>
     <w:lsdException w:name="index 1" w:semiHidden="1" w:unhideWhenUsed="1"/>
     <w:lsdException w:name="index 2" w:semiHidden="1" w:unhideWhenUsed="1"/>
     <w:lsdException w:name="index 3" w:semiHidden="1" w:unhideWhenUsed="1"/>
@@ -327,22 +322,22 @@
     <w:lsdException w:name="index 7" w:semiHidden="1" w:unhideWhenUsed="1"/>
     <w:lsdException w:name="index 8" w:semiHidden="1" w:unhideWhenUsed="1"/>
     <w:lsdException w:name="index 9" w:semiHidden="1" w:unhideWhenUsed="1"/>
-    <w:lsdException w:name="toc 1" w:semiHidden="1" w:uiPriority="39" w:unhideWhenUsed="1"/>
-    <w:lsdException w:name="toc 2" w:semiHidden="1" w:uiPriority="39" w:unhideWhenUsed="1"/>
-    <w:lsdException w:name="toc 3" w:semiHidden="1" w:uiPriority="39" w:unhideWhenUsed="1"/>
-    <w:lsdException w:name="toc 4" w:semiHidden="1" w:uiPriority="39" w:unhideWhenUsed="1"/>
-    <w:lsdException w:name="toc 5" w:semiHidden="1" w:uiPriority="39" w:unhideWhenUsed="1"/>
-    <w:lsdException w:name="toc 6" w:semiHidden="1" w:uiPriority="39" w:unhideWhenUsed="1"/>
-    <w:lsdException w:name="toc 7" w:semiHidden="1" w:uiPriority="39" w:unhideWhenUsed="1"/>
-    <w:lsdException w:name="toc 8" w:semiHidden="1" w:uiPriority="39" w:unhideWhenUsed="1"/>
-    <w:lsdException w:name="toc 9" w:semiHidden="1" w:uiPriority="39" w:unhideWhenUsed="1"/>
+    <w:lsdException w:name="toc 1" w:uiPriority="39" w:semiHidden="1" w:unhideWhenUsed="1"/>
+    <w:lsdException w:name="toc 2" w:uiPriority="39" w:semiHidden="1" w:unhideWhenUsed="1"/>
+    <w:lsdException w:name="toc 3" w:uiPriority="39" w:semiHidden="1" w:unhideWhenUsed="1"/>
+    <w:lsdException w:name="toc 4" w:uiPriority="39" w:semiHidden="1" w:unhideWhenUsed="1"/>
+    <w:lsdException w:name="toc 5" w:uiPriority="39" w:semiHidden="1" w:unhideWhenUsed="1"/>
+    <w:lsdException w:name="toc 6" w:uiPriority="39" w:semiHidden="1" w:unhideWhenUsed="1"/>
+    <w:lsdException w:name="toc 7" w:uiPriority="39" w:semiHidden="1" w:unhideWhenUsed="1"/>
+    <w:lsdException w:name="toc 8" w:uiPriority="39" w:semiHidden="1" w:unhideWhenUsed="1"/>
+    <w:lsdException w:name="toc 9" w:uiPriority="39" w:semiHidden="1" w:unhideWhenUsed="1"/>
     <w:lsdException w:name="Normal Indent" w:semiHidden="1" w:unhideWhenUsed="1"/>
     <w:lsdException w:name="footnote text" w:semiHidden="1" w:unhideWhenUsed="1"/>
     <w:lsdException w:name="annotation text" w:semiHidden="1" w:unhideWhenUsed="1"/>
     <w:lsdException w:name="header" w:semiHidden="1" w:unhideWhenUsed="1"/>
     <w:lsdException w:name="footer" w:semiHidden="1" w:unhideWhenUsed="1"/>
     <w:lsdException w:name="index heading" w:semiHidden="1" w:unhideWhenUsed="1"/>
-    <w:lsdException w:name="caption" w:semiHidden="1" w:uiPriority="35" w:unhideWhenUsed="1" w:qFormat="1"/>
+    <w:lsdException w:name="caption" w:uiPriority="35" w:semiHidden="1" w:unhideWhenUsed="1" w:qFormat="1"/>
     <w:lsdException w:name="table of figures" w:semiHidden="1" w:unhideWhenUsed="1"/>
     <w:lsdException w:name="envelope address" w:semiHidden="1" w:unhideWhenUsed="1"/>
     <w:lsdException w:name="envelope return" w:semiHidden="1" w:unhideWhenUsed="1"/>
@@ -373,7 +368,7 @@
     <w:lsdException w:name="Title" w:uiPriority="10" w:qFormat="1"/>
     <w:lsdException w:name="Closing" w:semiHidden="1" w:unhideWhenUsed="1"/>
     <w:lsdException w:name="Signature" w:semiHidden="1" w:unhideWhenUsed="1"/>
-    <w:lsdException w:name="Default Paragraph Font" w:semiHidden="1" w:uiPriority="1" w:unhideWhenUsed="1"/>
+    <w:lsdException w:name="Default Paragraph Font" w:uiPriority="1" w:semiHidden="1" w:unhideWhenUsed="1"/>
     <w:lsdException w:name="Body Text" w:semiHidden="1" w:unhideWhenUsed="1"/>
     <w:lsdException w:name="Body Text Indent" w:semiHidden="1" w:unhideWhenUsed="1"/>
     <w:lsdException w:name="List Continue" w:semiHidden="1" w:unhideWhenUsed="1"/>
@@ -573,8 +568,8 @@
     <w:lsdException w:name="Subtle Reference" w:uiPriority="31" w:qFormat="1"/>
     <w:lsdException w:name="Intense Reference" w:uiPriority="32" w:qFormat="1"/>
     <w:lsdException w:name="Book Title" w:uiPriority="33" w:qFormat="1"/>
-    <w:lsdException w:name="Bibliography" w:semiHidden="1" w:uiPriority="37" w:unhideWhenUsed="1"/>
-    <w:lsdException w:name="TOC Heading" w:semiHidden="1" w:uiPriority="39" w:unhideWhenUsed="1" w:qFormat="1"/>
+    <w:lsdException w:name="Bibliography" w:uiPriority="37" w:semiHidden="1" w:unhideWhenUsed="1"/>
+    <w:lsdException w:name="TOC Heading" w:uiPriority="39" w:semiHidden="1" w:unhideWhenUsed="1" w:qFormat="1"/>
     <w:lsdException w:name="Plain Table 1" w:uiPriority="41"/>
     <w:lsdException w:name="Plain Table 2" w:uiPriority="42"/>
     <w:lsdException w:name="Plain Table 3" w:uiPriority="43"/>
@@ -680,14 +675,28 @@
     <w:lsdException w:name="List Table 6 Colorful Accent 6" w:uiPriority="51"/>
     <w:lsdException w:name="List Table 7 Colorful Accent 6" w:uiPriority="52"/>
   </w:latentStyles>
-  <w:style w:type="paragraph" w:default="1" w:styleId="Normal">
+  <w:style w:type="paragraph" w:styleId="Normal" w:default="1">
     <w:name w:val="Normal"/>
     <w:qFormat/>
+    <w:pPr>
+      <w:widowControl/>
+      <w:suppressAutoHyphens w:val="false"/>
+      <w:bidi w:val="0"/>
+      <w:jc w:val="left"/>
+      <w:textAlignment w:val="baseline"/>
+    </w:pPr>
+    <w:rPr>
+      <w:rFonts w:ascii="Liberation Serif" w:hAnsi="Liberation Serif" w:eastAsia="Droid Sans Fallback" w:cs="FreeSans"/>
+      <w:color w:val="auto"/>
+      <w:sz w:val="24"/>
+      <w:szCs w:val="24"/>
+      <w:lang w:val="en-GB" w:eastAsia="zh-CN" w:bidi="hi-IN"/>
+    </w:rPr>
   </w:style>
   <w:style w:type="paragraph" w:styleId="Heading1">
-    <w:name w:val="heading 1"/>
+    <w:name w:val="Heading 1"/>
     <w:basedOn w:val="Heading"/>
-    <w:next w:val="Textbody"/>
+    <w:qFormat/>
     <w:pPr>
       <w:outlineLvl w:val="0"/>
     </w:pPr>
@@ -697,11 +706,11 @@
     </w:rPr>
   </w:style>
   <w:style w:type="paragraph" w:styleId="Heading2">
-    <w:name w:val="heading 2"/>
+    <w:name w:val="Heading 2"/>
     <w:basedOn w:val="Heading"/>
-    <w:next w:val="Textbody"/>
-    <w:pPr>
-      <w:spacing w:before="200"/>
+    <w:qFormat/>
+    <w:pPr>
+      <w:spacing w:before="200" w:after="120"/>
       <w:outlineLvl w:val="1"/>
     </w:pPr>
     <w:rPr>
@@ -710,11 +719,11 @@
     </w:rPr>
   </w:style>
   <w:style w:type="paragraph" w:styleId="Heading3">
-    <w:name w:val="heading 3"/>
+    <w:name w:val="Heading 3"/>
     <w:basedOn w:val="Heading"/>
-    <w:next w:val="Textbody"/>
-    <w:pPr>
-      <w:spacing w:before="140"/>
+    <w:qFormat/>
+    <w:pPr>
+      <w:spacing w:before="140" w:after="120"/>
       <w:outlineLvl w:val="2"/>
     </w:pPr>
     <w:rPr>
@@ -722,9 +731,156 @@
       <w:bCs/>
     </w:rPr>
   </w:style>
-  <w:style w:type="character" w:default="1" w:styleId="DefaultParagraphFont">
+  <w:style w:type="character" w:styleId="DefaultParagraphFont" w:default="1">
     <w:name w:val="Default Paragraph Font"/>
     <w:uiPriority w:val="1"/>
+    <w:semiHidden/>
+    <w:unhideWhenUsed/>
+    <w:qFormat/>
+    <w:rPr/>
+  </w:style>
+  <w:style w:type="paragraph" w:styleId="Heading" w:customStyle="1">
+    <w:name w:val="Heading"/>
+    <w:basedOn w:val="Standard"/>
+    <w:next w:val="TextBody"/>
+    <w:qFormat/>
+    <w:pPr>
+      <w:keepNext/>
+      <w:spacing w:before="240" w:after="120"/>
+    </w:pPr>
+    <w:rPr>
+      <w:rFonts w:ascii="Liberation Sans" w:hAnsi="Liberation Sans"/>
+      <w:sz w:val="28"/>
+      <w:szCs w:val="28"/>
+    </w:rPr>
+  </w:style>
+  <w:style w:type="paragraph" w:styleId="TextBody">
+    <w:name w:val="Text Body"/>
+    <w:basedOn w:val="Normal"/>
+    <w:pPr>
+      <w:spacing w:lineRule="auto" w:line="288" w:before="0" w:after="140"/>
+    </w:pPr>
+    <w:rPr/>
+  </w:style>
+  <w:style w:type="paragraph" w:styleId="List">
+    <w:name w:val="List"/>
+    <w:basedOn w:val="Textbody1"/>
+    <w:pPr/>
+    <w:rPr/>
+  </w:style>
+  <w:style w:type="paragraph" w:styleId="Caption">
+    <w:name w:val="Caption"/>
+    <w:basedOn w:val="Normal"/>
+    <w:qFormat/>
+    <w:pPr>
+      <w:suppressLineNumbers/>
+      <w:spacing w:before="120" w:after="120"/>
+    </w:pPr>
+    <w:rPr>
+      <w:rFonts w:cs="FreeSans"/>
+      <w:i/>
+      <w:iCs/>
+      <w:sz w:val="24"/>
+      <w:szCs w:val="24"/>
+    </w:rPr>
+  </w:style>
+  <w:style w:type="paragraph" w:styleId="Index" w:customStyle="1">
+    <w:name w:val="Index"/>
+    <w:basedOn w:val="Standard"/>
+    <w:qFormat/>
+    <w:pPr>
+      <w:suppressLineNumbers/>
+    </w:pPr>
+    <w:rPr/>
+  </w:style>
+  <w:style w:type="paragraph" w:styleId="Standard" w:customStyle="1">
+    <w:name w:val="Standard"/>
+    <w:qFormat/>
+    <w:pPr>
+      <w:widowControl/>
+      <w:bidi w:val="0"/>
+      <w:jc w:val="left"/>
+      <w:textAlignment w:val="baseline"/>
+    </w:pPr>
+    <w:rPr>
+      <w:rFonts w:ascii="Liberation Serif" w:hAnsi="Liberation Serif" w:eastAsia="Droid Sans Fallback" w:cs="FreeSans"/>
+      <w:color w:val="auto"/>
+      <w:sz w:val="24"/>
+      <w:szCs w:val="24"/>
+      <w:lang w:val="en-GB" w:eastAsia="zh-CN" w:bidi="hi-IN"/>
+    </w:rPr>
+  </w:style>
+  <w:style w:type="paragraph" w:styleId="Textbody1" w:customStyle="1">
+    <w:name w:val="Text body"/>
+    <w:basedOn w:val="Standard"/>
+    <w:qFormat/>
+    <w:pPr>
+      <w:spacing w:lineRule="auto" w:line="288" w:before="0" w:after="140"/>
+    </w:pPr>
+    <w:rPr/>
+  </w:style>
+  <w:style w:type="paragraph" w:styleId="Caption1">
+    <w:name w:val="caption"/>
+    <w:basedOn w:val="Standard"/>
+    <w:qFormat/>
+    <w:pPr>
+      <w:suppressLineNumbers/>
+      <w:spacing w:before="120" w:after="120"/>
+    </w:pPr>
+    <w:rPr>
+      <w:i/>
+      <w:iCs/>
+    </w:rPr>
+  </w:style>
+  <w:style w:type="paragraph" w:styleId="Quotations" w:customStyle="1">
+    <w:name w:val="Quotations"/>
+    <w:basedOn w:val="Standard"/>
+    <w:qFormat/>
+    <w:pPr>
+      <w:spacing w:before="0" w:after="283"/>
+      <w:ind w:left="567" w:right="567" w:hanging="0"/>
+    </w:pPr>
+    <w:rPr/>
+  </w:style>
+  <w:style w:type="paragraph" w:styleId="Title">
+    <w:name w:val="Title"/>
+    <w:basedOn w:val="Heading"/>
+    <w:qFormat/>
+    <w:pPr>
+      <w:jc w:val="center"/>
+    </w:pPr>
+    <w:rPr>
+      <w:b/>
+      <w:bCs/>
+      <w:sz w:val="56"/>
+      <w:szCs w:val="56"/>
+    </w:rPr>
+  </w:style>
+  <w:style w:type="paragraph" w:styleId="Subtitle">
+    <w:name w:val="Subtitle"/>
+    <w:basedOn w:val="Heading"/>
+    <w:qFormat/>
+    <w:pPr>
+      <w:spacing w:before="60" w:after="120"/>
+      <w:jc w:val="center"/>
+    </w:pPr>
+    <w:rPr>
+      <w:sz w:val="36"/>
+      <w:szCs w:val="36"/>
+    </w:rPr>
+  </w:style>
+  <w:style w:type="paragraph" w:styleId="TableContents" w:customStyle="1">
+    <w:name w:val="Table Contents"/>
+    <w:basedOn w:val="Standard"/>
+    <w:qFormat/>
+    <w:pPr>
+      <w:suppressLineNumbers/>
+    </w:pPr>
+    <w:rPr/>
+  </w:style>
+  <w:style w:type="numbering" w:styleId="NoList" w:default="1">
+    <w:name w:val="No List"/>
+    <w:uiPriority w:val="99"/>
     <w:semiHidden/>
     <w:unhideWhenUsed/>
   </w:style>
@@ -742,101 +898,6 @@
         <w:right w:w="108" w:type="dxa"/>
       </w:tblCellMar>
     </w:tblPr>
-  </w:style>
-  <w:style w:type="numbering" w:default="1" w:styleId="NoList">
-    <w:name w:val="No List"/>
-    <w:uiPriority w:val="99"/>
-    <w:semiHidden/>
-    <w:unhideWhenUsed/>
-  </w:style>
-  <w:style w:type="paragraph" w:customStyle="1" w:styleId="Standard">
-    <w:name w:val="Standard"/>
-  </w:style>
-  <w:style w:type="paragraph" w:customStyle="1" w:styleId="Heading">
-    <w:name w:val="Heading"/>
-    <w:basedOn w:val="Standard"/>
-    <w:next w:val="Textbody"/>
-    <w:pPr>
-      <w:keepNext/>
-      <w:spacing w:before="240" w:after="120"/>
-    </w:pPr>
-    <w:rPr>
-      <w:rFonts w:ascii="Liberation Sans" w:hAnsi="Liberation Sans"/>
-      <w:sz w:val="28"/>
-      <w:szCs w:val="28"/>
-    </w:rPr>
-  </w:style>
-  <w:style w:type="paragraph" w:customStyle="1" w:styleId="Textbody">
-    <w:name w:val="Text body"/>
-    <w:basedOn w:val="Standard"/>
-    <w:pPr>
-      <w:spacing w:after="140" w:line="288" w:lineRule="auto"/>
-    </w:pPr>
-  </w:style>
-  <w:style w:type="paragraph" w:styleId="List">
-    <w:name w:val="List"/>
-    <w:basedOn w:val="Textbody"/>
-  </w:style>
-  <w:style w:type="paragraph" w:styleId="Caption">
-    <w:name w:val="caption"/>
-    <w:basedOn w:val="Standard"/>
-    <w:pPr>
-      <w:suppressLineNumbers/>
-      <w:spacing w:before="120" w:after="120"/>
-    </w:pPr>
-    <w:rPr>
-      <w:i/>
-      <w:iCs/>
-    </w:rPr>
-  </w:style>
-  <w:style w:type="paragraph" w:customStyle="1" w:styleId="Index">
-    <w:name w:val="Index"/>
-    <w:basedOn w:val="Standard"/>
-    <w:pPr>
-      <w:suppressLineNumbers/>
-    </w:pPr>
-  </w:style>
-  <w:style w:type="paragraph" w:customStyle="1" w:styleId="Quotations">
-    <w:name w:val="Quotations"/>
-    <w:basedOn w:val="Standard"/>
-    <w:pPr>
-      <w:spacing w:after="283"/>
-      <w:ind w:left="567" w:right="567"/>
-    </w:pPr>
-  </w:style>
-  <w:style w:type="paragraph" w:styleId="Title">
-    <w:name w:val="Title"/>
-    <w:basedOn w:val="Heading"/>
-    <w:next w:val="Textbody"/>
-    <w:pPr>
-      <w:jc w:val="center"/>
-    </w:pPr>
-    <w:rPr>
-      <w:b/>
-      <w:bCs/>
-      <w:sz w:val="56"/>
-      <w:szCs w:val="56"/>
-    </w:rPr>
-  </w:style>
-  <w:style w:type="paragraph" w:styleId="Subtitle">
-    <w:name w:val="Subtitle"/>
-    <w:basedOn w:val="Heading"/>
-    <w:next w:val="Textbody"/>
-    <w:pPr>
-      <w:spacing w:before="60"/>
-      <w:jc w:val="center"/>
-    </w:pPr>
-    <w:rPr>
-      <w:sz w:val="36"/>
-      <w:szCs w:val="36"/>
-    </w:rPr>
-  </w:style>
-  <w:style w:type="paragraph" w:customStyle="1" w:styleId="TableContents">
-    <w:name w:val="Table Contents"/>
-    <w:basedOn w:val="Standard"/>
-    <w:pPr>
-      <w:suppressLineNumbers/>
-    </w:pPr>
   </w:style>
 </w:styles>
 </file>

</xml_diff>